<commit_message>
rettelse efter fælles gennemgang
</commit_message>
<xml_diff>
--- a/Teknologiundersøgelser/Mapping scheme, Generelt udkast.docx
+++ b/Teknologiundersøgelser/Mapping scheme, Generelt udkast.docx
@@ -38,10 +38,7 @@
         <w:pStyle w:val="Overskrift1"/>
       </w:pPr>
       <w:r>
-        <w:t>1</w:t>
-      </w:r>
-      <w:r>
-        <w:t>. Note</w:t>
+        <w:t>1. Note</w:t>
       </w:r>
     </w:p>
     <w:p>
@@ -49,10 +46,7 @@
         <w:pStyle w:val="Overskrift2"/>
       </w:pPr>
       <w:r>
-        <w:t>1</w:t>
-      </w:r>
-      <w:r>
-        <w:t>.a Enkelt tone</w:t>
+        <w:t>1.a Enkelt tone</w:t>
       </w:r>
     </w:p>
     <w:tbl>
@@ -74,6 +68,7 @@
         <w:gridCol w:w="430"/>
         <w:gridCol w:w="415"/>
         <w:gridCol w:w="431"/>
+        <w:gridCol w:w="431"/>
       </w:tblGrid>
       <w:tr>
         <w:trPr>
@@ -207,6 +202,16 @@
             </w:r>
           </w:p>
         </w:tc>
+        <w:tc>
+          <w:tcPr>
+            <w:tcW w:w="431" w:type="dxa"/>
+          </w:tcPr>
+          <w:p>
+            <w:r>
+              <w:t>9</w:t>
+            </w:r>
+          </w:p>
+        </w:tc>
       </w:tr>
       <w:tr>
         <w:trPr>
@@ -374,12 +379,36 @@
             </w:r>
           </w:p>
         </w:tc>
+        <w:tc>
+          <w:tcPr>
+            <w:tcW w:w="431" w:type="dxa"/>
+          </w:tcPr>
+          <w:p>
+            <w:proofErr w:type="gramStart"/>
+            <w:r>
+              <w:t>h</w:t>
+            </w:r>
+            <w:proofErr w:type="gramEnd"/>
+          </w:p>
+        </w:tc>
       </w:tr>
     </w:tbl>
     <w:p/>
     <w:p>
       <w:pPr>
         <w:pStyle w:val="Overskrift2"/>
+      </w:pPr>
+      <w:r>
+        <w:t xml:space="preserve">1.a.1 </w:t>
+      </w:r>
+      <w:proofErr w:type="spellStart"/>
+      <w:r>
+        <w:t>Velocitet</w:t>
+      </w:r>
+      <w:proofErr w:type="spellEnd"/>
+    </w:p>
+    <w:p>
+      <w:pPr>
         <w:sectPr>
           <w:pgSz w:w="11906" w:h="16838"/>
           <w:pgMar w:top="1701" w:right="1134" w:bottom="1701" w:left="1134" w:header="708" w:footer="708" w:gutter="0"/>
@@ -388,13 +417,24 @@
         </w:sectPr>
       </w:pPr>
       <w:r>
-        <w:t xml:space="preserve">1.a.1 </w:t>
+        <w:t xml:space="preserve">Automatisk </w:t>
       </w:r>
       <w:proofErr w:type="spellStart"/>
       <w:r>
-        <w:t>Velocitet</w:t>
+        <w:t>mapping</w:t>
       </w:r>
       <w:proofErr w:type="spellEnd"/>
+      <w:r>
+        <w:t xml:space="preserve"> af </w:t>
+      </w:r>
+      <w:proofErr w:type="spellStart"/>
+      <w:r>
+        <w:t>velocity</w:t>
+      </w:r>
+      <w:proofErr w:type="spellEnd"/>
+      <w:r>
+        <w:t xml:space="preserve"> til sensortyper?</w:t>
+      </w:r>
     </w:p>
     <w:p>
       <w:pPr>
@@ -465,16 +505,7 @@
         <w:pStyle w:val="Overskrift4"/>
       </w:pPr>
       <w:r>
-        <w:t>1</w:t>
-      </w:r>
-      <w:r>
-        <w:t>.a.1.</w:t>
-      </w:r>
-      <w:r>
-        <w:t>c</w:t>
-      </w:r>
-      <w:r>
-        <w:t xml:space="preserve"> </w:t>
+        <w:t xml:space="preserve">1.a.1.c </w:t>
       </w:r>
       <w:r>
         <w:t>Logaritmisk</w:t>
@@ -529,16 +560,7 @@
       </w:pPr>
       <w:r>
         <w:lastRenderedPageBreak/>
-        <w:t>1</w:t>
-      </w:r>
-      <w:r>
-        <w:t>.a.1</w:t>
-      </w:r>
-      <w:r>
-        <w:t>.b</w:t>
-      </w:r>
-      <w:r>
-        <w:t xml:space="preserve"> </w:t>
+        <w:t xml:space="preserve">1.a.1.b </w:t>
       </w:r>
       <w:r>
         <w:t>Eksponentiel</w:t>
@@ -743,6 +765,17 @@
       <w:r>
         <w:t>Heltone</w:t>
       </w:r>
+      <w:r>
+        <w:t xml:space="preserve"> (</w:t>
+      </w:r>
+      <w:proofErr w:type="spellStart"/>
+      <w:r>
+        <w:t>evt</w:t>
+      </w:r>
+      <w:proofErr w:type="spellEnd"/>
+      <w:r>
+        <w:t>)</w:t>
+      </w:r>
     </w:p>
     <w:tbl>
       <w:tblPr>
@@ -804,6 +837,7 @@
         <w:pStyle w:val="Overskrift4"/>
       </w:pPr>
       <w:r>
+        <w:lastRenderedPageBreak/>
         <w:t>1</w:t>
       </w:r>
       <w:r>
@@ -817,6 +851,17 @@
       </w:r>
       <w:r>
         <w:t>Pentaton</w:t>
+      </w:r>
+      <w:r>
+        <w:t xml:space="preserve"> (</w:t>
+      </w:r>
+      <w:proofErr w:type="spellStart"/>
+      <w:r>
+        <w:t>evt</w:t>
+      </w:r>
+      <w:proofErr w:type="spellEnd"/>
+      <w:r>
+        <w:t>)</w:t>
       </w:r>
     </w:p>
     <w:tbl>
@@ -1430,7 +1475,10 @@
     </w:p>
     <w:p>
       <w:r>
-        <w:t>Der er i alt 128 styrbare CC-numre (kanaler), der kan antage værdi fra 0-128</w:t>
+        <w:t>Der er i alt 128 styrbare CC-numre (kanaler)</w:t>
+      </w:r>
+      <w:r>
+        <w:t>, der kan antage værdi fra 0-127</w:t>
       </w:r>
     </w:p>
     <w:p>
@@ -1444,13 +1492,7 @@
         <w:t xml:space="preserve">.a </w:t>
       </w:r>
       <w:r>
-        <w:t xml:space="preserve">CC </w:t>
-      </w:r>
-      <w:r>
-        <w:t>Nummer</w:t>
-      </w:r>
-      <w:r>
-        <w:t>:</w:t>
+        <w:t>CC Nummer:</w:t>
       </w:r>
     </w:p>
     <w:tbl>
@@ -1491,10 +1533,7 @@
           </w:tcPr>
           <w:p>
             <w:r>
-              <w:t>0</w:t>
-            </w:r>
-            <w:r>
-              <w:t>-127</w:t>
+              <w:t>0-127</w:t>
             </w:r>
           </w:p>
         </w:tc>
@@ -1629,33 +1668,25 @@
         <w:t xml:space="preserve">.b.2 </w:t>
       </w:r>
       <w:r>
-        <w:t>Relative (</w:t>
+        <w:t>Relative</w:t>
+      </w:r>
+    </w:p>
+    <w:p>
+      <w:r>
+        <w:t xml:space="preserve">Nuværende CC-værdi in- eller </w:t>
       </w:r>
       <w:proofErr w:type="spellStart"/>
       <w:r>
-        <w:t>evt</w:t>
+        <w:t>dekrementeres</w:t>
       </w:r>
       <w:proofErr w:type="spellEnd"/>
       <w:r>
-        <w:t>)</w:t>
-      </w:r>
-    </w:p>
-    <w:p>
-      <w:r>
-        <w:t xml:space="preserve">Nuværende CC-værdi in- eller </w:t>
-      </w:r>
-      <w:proofErr w:type="spellStart"/>
-      <w:r>
-        <w:t>dekrementeres</w:t>
-      </w:r>
-      <w:proofErr w:type="spellEnd"/>
-      <w:r>
-        <w:t xml:space="preserve"> med en give</w:t>
+        <w:t xml:space="preserve"> med en given hastighed afhængigt a</w:t>
       </w:r>
       <w:bookmarkStart w:id="0" w:name="_GoBack"/>
       <w:bookmarkEnd w:id="0"/>
       <w:r>
-        <w:t xml:space="preserve">n hastighed afhængigt af position ift. </w:t>
+        <w:t xml:space="preserve">f position ift. </w:t>
       </w:r>
       <w:proofErr w:type="spellStart"/>
       <w:r>
@@ -1754,8 +1785,13 @@
         <w:t>3</w:t>
       </w:r>
       <w:r>
-        <w:t>.a Global</w:t>
-      </w:r>
+        <w:t xml:space="preserve">.a </w:t>
+      </w:r>
+      <w:proofErr w:type="spellStart"/>
+      <w:r>
+        <w:t>Omni</w:t>
+      </w:r>
+      <w:proofErr w:type="spellEnd"/>
     </w:p>
     <w:p>
       <w:pPr>

</xml_diff>